<commit_message>
new versions doc & xls
</commit_message>
<xml_diff>
--- a/docs/MNCA_IOT_Smart_City_Technical_Architecture.docx
+++ b/docs/MNCA_IOT_Smart_City_Technical_Architecture.docx
@@ -13753,8 +13753,6 @@
       <w:r>
         <w:t xml:space="preserve">global </w:t>
       </w:r>
-      <w:bookmarkStart w:id="8" w:name="_GoBack"/>
-      <w:bookmarkEnd w:id="8"/>
       <w:r>
         <w:t>schema:</w:t>
       </w:r>
@@ -13976,14 +13974,14 @@
       <w:pPr>
         <w:pStyle w:val="Titre2"/>
       </w:pPr>
-      <w:bookmarkStart w:id="9" w:name="_Toc498526962"/>
+      <w:bookmarkStart w:id="8" w:name="_Toc498526962"/>
       <w:r>
         <w:t>G</w:t>
       </w:r>
       <w:r>
         <w:t>lossary</w:t>
       </w:r>
-      <w:bookmarkEnd w:id="9"/>
+      <w:bookmarkEnd w:id="8"/>
     </w:p>
     <w:p/>
     <w:p>
@@ -14504,6 +14502,23 @@
       </w:r>
     </w:p>
     <w:p>
+      <w:r>
+        <w:rPr>
+          <w:b/>
+        </w:rPr>
+        <w:t>O</w:t>
+      </w:r>
+      <w:r>
+        <w:rPr>
+          <w:b/>
+        </w:rPr>
+        <w:t>ntology</w:t>
+      </w:r>
+      <w:r>
+        <w:t>: formal specification of a conceptualization, used to explicitly capture the semantics of a certain reality</w:t>
+      </w:r>
+    </w:p>
+    <w:p>
       <w:pPr>
         <w:pStyle w:val="Titre1"/>
         <w:rPr>
@@ -14516,12 +14531,12 @@
         </w:rPr>
         <w:br w:type="page"/>
       </w:r>
-      <w:bookmarkStart w:id="10" w:name="_Toc498526963"/>
+      <w:bookmarkStart w:id="9" w:name="_Toc498526963"/>
       <w:r>
         <w:lastRenderedPageBreak/>
         <w:t>Section 2 OVERALL TECHNICAL ARCHITECTURE</w:t>
       </w:r>
-      <w:bookmarkEnd w:id="10"/>
+      <w:bookmarkEnd w:id="9"/>
     </w:p>
     <w:p>
       <w:pPr>
@@ -14532,11 +14547,11 @@
         </w:numPr>
         <w:ind w:left="576" w:hanging="576"/>
       </w:pPr>
-      <w:bookmarkStart w:id="11" w:name="_Toc498526964"/>
+      <w:bookmarkStart w:id="10" w:name="_Toc498526964"/>
       <w:r>
         <w:t>2.1 System Architecture Context Diagram</w:t>
       </w:r>
-      <w:bookmarkEnd w:id="11"/>
+      <w:bookmarkEnd w:id="10"/>
     </w:p>
     <w:p>
       <w:r>
@@ -15694,11 +15709,11 @@
           <w:numId w:val="3"/>
         </w:numPr>
       </w:pPr>
-      <w:bookmarkStart w:id="12" w:name="_Toc498526965"/>
+      <w:bookmarkStart w:id="11" w:name="_Toc498526965"/>
       <w:r>
         <w:t>System Architecture Model</w:t>
       </w:r>
-      <w:bookmarkEnd w:id="12"/>
+      <w:bookmarkEnd w:id="11"/>
     </w:p>
     <w:p>
       <w:r>
@@ -16192,11 +16207,11 @@
           <w:i/>
         </w:rPr>
       </w:pPr>
-      <w:bookmarkStart w:id="13" w:name="_Toc498526966"/>
+      <w:bookmarkStart w:id="12" w:name="_Toc498526966"/>
       <w:r>
         <w:t>2.2.1 Overall Architectural Considerations</w:t>
       </w:r>
-      <w:bookmarkEnd w:id="13"/>
+      <w:bookmarkEnd w:id="12"/>
     </w:p>
     <w:p>
       <w:pPr>
@@ -16565,22 +16580,23 @@
           <w:szCs w:val="26"/>
         </w:rPr>
       </w:pPr>
-      <w:bookmarkStart w:id="14" w:name="_Toc496618778"/>
-      <w:bookmarkStart w:id="15" w:name="_Toc496618951"/>
-      <w:bookmarkStart w:id="16" w:name="_Toc496619010"/>
-      <w:bookmarkStart w:id="17" w:name="_Toc496711837"/>
-      <w:bookmarkStart w:id="18" w:name="_Toc496712340"/>
-      <w:bookmarkStart w:id="19" w:name="_Toc496721317"/>
-      <w:bookmarkStart w:id="20" w:name="_Toc497140555"/>
-      <w:bookmarkStart w:id="21" w:name="_Toc497322727"/>
-      <w:bookmarkStart w:id="22" w:name="_Toc497335759"/>
-      <w:bookmarkStart w:id="23" w:name="_Toc497335895"/>
-      <w:bookmarkStart w:id="24" w:name="_Toc497400324"/>
-      <w:bookmarkStart w:id="25" w:name="_Toc497476810"/>
-      <w:bookmarkStart w:id="26" w:name="_Toc497654484"/>
-      <w:bookmarkStart w:id="27" w:name="_Toc498000593"/>
-      <w:bookmarkStart w:id="28" w:name="_Toc498526828"/>
-      <w:bookmarkStart w:id="29" w:name="_Toc498526967"/>
+      <w:bookmarkStart w:id="13" w:name="_Toc496618778"/>
+      <w:bookmarkStart w:id="14" w:name="_Toc496618951"/>
+      <w:bookmarkStart w:id="15" w:name="_Toc496619010"/>
+      <w:bookmarkStart w:id="16" w:name="_Toc496711837"/>
+      <w:bookmarkStart w:id="17" w:name="_Toc496712340"/>
+      <w:bookmarkStart w:id="18" w:name="_Toc496721317"/>
+      <w:bookmarkStart w:id="19" w:name="_Toc497140555"/>
+      <w:bookmarkStart w:id="20" w:name="_Toc497322727"/>
+      <w:bookmarkStart w:id="21" w:name="_Toc497335759"/>
+      <w:bookmarkStart w:id="22" w:name="_Toc497335895"/>
+      <w:bookmarkStart w:id="23" w:name="_Toc497400324"/>
+      <w:bookmarkStart w:id="24" w:name="_Toc497476810"/>
+      <w:bookmarkStart w:id="25" w:name="_Toc497654484"/>
+      <w:bookmarkStart w:id="26" w:name="_Toc498000593"/>
+      <w:bookmarkStart w:id="27" w:name="_Toc498526828"/>
+      <w:bookmarkStart w:id="28" w:name="_Toc498526967"/>
+      <w:bookmarkEnd w:id="13"/>
       <w:bookmarkEnd w:id="14"/>
       <w:bookmarkEnd w:id="15"/>
       <w:bookmarkEnd w:id="16"/>
@@ -16596,7 +16612,6 @@
       <w:bookmarkEnd w:id="26"/>
       <w:bookmarkEnd w:id="27"/>
       <w:bookmarkEnd w:id="28"/>
-      <w:bookmarkEnd w:id="29"/>
     </w:p>
     <w:p>
       <w:pPr>
@@ -16619,15 +16634,16 @@
           <w:szCs w:val="26"/>
         </w:rPr>
       </w:pPr>
-      <w:bookmarkStart w:id="30" w:name="_Toc497322728"/>
-      <w:bookmarkStart w:id="31" w:name="_Toc497335760"/>
-      <w:bookmarkStart w:id="32" w:name="_Toc497335896"/>
-      <w:bookmarkStart w:id="33" w:name="_Toc497400325"/>
-      <w:bookmarkStart w:id="34" w:name="_Toc497476811"/>
-      <w:bookmarkStart w:id="35" w:name="_Toc497654485"/>
-      <w:bookmarkStart w:id="36" w:name="_Toc498000594"/>
-      <w:bookmarkStart w:id="37" w:name="_Toc498526829"/>
-      <w:bookmarkStart w:id="38" w:name="_Toc498526968"/>
+      <w:bookmarkStart w:id="29" w:name="_Toc497322728"/>
+      <w:bookmarkStart w:id="30" w:name="_Toc497335760"/>
+      <w:bookmarkStart w:id="31" w:name="_Toc497335896"/>
+      <w:bookmarkStart w:id="32" w:name="_Toc497400325"/>
+      <w:bookmarkStart w:id="33" w:name="_Toc497476811"/>
+      <w:bookmarkStart w:id="34" w:name="_Toc497654485"/>
+      <w:bookmarkStart w:id="35" w:name="_Toc498000594"/>
+      <w:bookmarkStart w:id="36" w:name="_Toc498526829"/>
+      <w:bookmarkStart w:id="37" w:name="_Toc498526968"/>
+      <w:bookmarkEnd w:id="29"/>
       <w:bookmarkEnd w:id="30"/>
       <w:bookmarkEnd w:id="31"/>
       <w:bookmarkEnd w:id="32"/>
@@ -16636,7 +16652,6 @@
       <w:bookmarkEnd w:id="35"/>
       <w:bookmarkEnd w:id="36"/>
       <w:bookmarkEnd w:id="37"/>
-      <w:bookmarkEnd w:id="38"/>
     </w:p>
     <w:p>
       <w:pPr>
@@ -16659,15 +16674,16 @@
           <w:szCs w:val="26"/>
         </w:rPr>
       </w:pPr>
-      <w:bookmarkStart w:id="39" w:name="_Toc497322729"/>
-      <w:bookmarkStart w:id="40" w:name="_Toc497335761"/>
-      <w:bookmarkStart w:id="41" w:name="_Toc497335897"/>
-      <w:bookmarkStart w:id="42" w:name="_Toc497400326"/>
-      <w:bookmarkStart w:id="43" w:name="_Toc497476812"/>
-      <w:bookmarkStart w:id="44" w:name="_Toc497654486"/>
-      <w:bookmarkStart w:id="45" w:name="_Toc498000595"/>
-      <w:bookmarkStart w:id="46" w:name="_Toc498526830"/>
-      <w:bookmarkStart w:id="47" w:name="_Toc498526969"/>
+      <w:bookmarkStart w:id="38" w:name="_Toc497322729"/>
+      <w:bookmarkStart w:id="39" w:name="_Toc497335761"/>
+      <w:bookmarkStart w:id="40" w:name="_Toc497335897"/>
+      <w:bookmarkStart w:id="41" w:name="_Toc497400326"/>
+      <w:bookmarkStart w:id="42" w:name="_Toc497476812"/>
+      <w:bookmarkStart w:id="43" w:name="_Toc497654486"/>
+      <w:bookmarkStart w:id="44" w:name="_Toc498000595"/>
+      <w:bookmarkStart w:id="45" w:name="_Toc498526830"/>
+      <w:bookmarkStart w:id="46" w:name="_Toc498526969"/>
+      <w:bookmarkEnd w:id="38"/>
       <w:bookmarkEnd w:id="39"/>
       <w:bookmarkEnd w:id="40"/>
       <w:bookmarkEnd w:id="41"/>
@@ -16676,7 +16692,6 @@
       <w:bookmarkEnd w:id="44"/>
       <w:bookmarkEnd w:id="45"/>
       <w:bookmarkEnd w:id="46"/>
-      <w:bookmarkEnd w:id="47"/>
     </w:p>
     <w:p>
       <w:pPr>
@@ -16698,15 +16713,16 @@
           <w:sz w:val="24"/>
         </w:rPr>
       </w:pPr>
-      <w:bookmarkStart w:id="48" w:name="_Toc497322730"/>
-      <w:bookmarkStart w:id="49" w:name="_Toc497335762"/>
-      <w:bookmarkStart w:id="50" w:name="_Toc497335898"/>
-      <w:bookmarkStart w:id="51" w:name="_Toc497400327"/>
-      <w:bookmarkStart w:id="52" w:name="_Toc497476813"/>
-      <w:bookmarkStart w:id="53" w:name="_Toc497654487"/>
-      <w:bookmarkStart w:id="54" w:name="_Toc498000596"/>
-      <w:bookmarkStart w:id="55" w:name="_Toc498526831"/>
-      <w:bookmarkStart w:id="56" w:name="_Toc498526970"/>
+      <w:bookmarkStart w:id="47" w:name="_Toc497322730"/>
+      <w:bookmarkStart w:id="48" w:name="_Toc497335762"/>
+      <w:bookmarkStart w:id="49" w:name="_Toc497335898"/>
+      <w:bookmarkStart w:id="50" w:name="_Toc497400327"/>
+      <w:bookmarkStart w:id="51" w:name="_Toc497476813"/>
+      <w:bookmarkStart w:id="52" w:name="_Toc497654487"/>
+      <w:bookmarkStart w:id="53" w:name="_Toc498000596"/>
+      <w:bookmarkStart w:id="54" w:name="_Toc498526831"/>
+      <w:bookmarkStart w:id="55" w:name="_Toc498526970"/>
+      <w:bookmarkEnd w:id="47"/>
       <w:bookmarkEnd w:id="48"/>
       <w:bookmarkEnd w:id="49"/>
       <w:bookmarkEnd w:id="50"/>
@@ -16715,7 +16731,6 @@
       <w:bookmarkEnd w:id="53"/>
       <w:bookmarkEnd w:id="54"/>
       <w:bookmarkEnd w:id="55"/>
-      <w:bookmarkEnd w:id="56"/>
     </w:p>
     <w:p>
       <w:pPr>
@@ -18144,22 +18159,22 @@
           <w:numId w:val="29"/>
         </w:numPr>
       </w:pPr>
-      <w:bookmarkStart w:id="57" w:name="_Toc498526971"/>
+      <w:bookmarkStart w:id="56" w:name="_Toc498526971"/>
       <w:r>
         <w:t>System Architecture Component Definitions</w:t>
       </w:r>
+      <w:bookmarkEnd w:id="56"/>
+    </w:p>
+    <w:p/>
+    <w:p>
+      <w:pPr>
+        <w:pStyle w:val="Titre3"/>
+      </w:pPr>
+      <w:bookmarkStart w:id="57" w:name="_Toc498526972"/>
+      <w:r>
+        <w:t>Docker Images Management Component</w:t>
+      </w:r>
       <w:bookmarkEnd w:id="57"/>
-    </w:p>
-    <w:p/>
-    <w:p>
-      <w:pPr>
-        <w:pStyle w:val="Titre3"/>
-      </w:pPr>
-      <w:bookmarkStart w:id="58" w:name="_Toc498526972"/>
-      <w:r>
-        <w:t>Docker Images Management Component</w:t>
-      </w:r>
-      <w:bookmarkEnd w:id="58"/>
       <w:r>
         <w:t>s</w:t>
       </w:r>
@@ -18179,19 +18194,7 @@
           <w:rPr>
             <w:rStyle w:val="Lienhypertexte"/>
           </w:rPr>
-          <w:t>Po</w:t>
-        </w:r>
-        <w:r>
-          <w:rPr>
-            <w:rStyle w:val="Lienhypertexte"/>
-          </w:rPr>
-          <w:t>r</w:t>
-        </w:r>
-        <w:r>
-          <w:rPr>
-            <w:rStyle w:val="Lienhypertexte"/>
-          </w:rPr>
-          <w:t>tus</w:t>
+          <w:t>Portus</w:t>
         </w:r>
       </w:hyperlink>
       <w:r>
@@ -18238,19 +18241,7 @@
           <w:rPr>
             <w:rStyle w:val="Lienhypertexte"/>
           </w:rPr>
-          <w:t>fr</w:t>
-        </w:r>
-        <w:r>
-          <w:rPr>
-            <w:rStyle w:val="Lienhypertexte"/>
-          </w:rPr>
-          <w:t>o</w:t>
-        </w:r>
-        <w:r>
-          <w:rPr>
-            <w:rStyle w:val="Lienhypertexte"/>
-          </w:rPr>
-          <w:t>m</w:t>
+          <w:t>from</w:t>
         </w:r>
         <w:r>
           <w:rPr>
@@ -18496,7 +18487,7 @@
       <w:r>
         <w:t xml:space="preserve">: </w:t>
       </w:r>
-      <w:hyperlink r:id="rId38" w:history="1">
+      <w:hyperlink r:id="rId38" w:anchor="copy-an-image-from-docker-hub-to-your-registry" w:history="1">
         <w:r>
           <w:rPr>
             <w:rStyle w:val="Lienhypertexte"/>
@@ -18569,11 +18560,11 @@
       <w:pPr>
         <w:pStyle w:val="Titre3"/>
       </w:pPr>
-      <w:bookmarkStart w:id="59" w:name="_Toc498526973"/>
+      <w:bookmarkStart w:id="58" w:name="_Toc498526973"/>
       <w:r>
         <w:t>Docker Swarm Management Component</w:t>
       </w:r>
-      <w:bookmarkEnd w:id="59"/>
+      <w:bookmarkEnd w:id="58"/>
     </w:p>
     <w:p>
       <w:r>
@@ -18622,14 +18613,14 @@
           <w:numId w:val="23"/>
         </w:numPr>
       </w:pPr>
-      <w:bookmarkStart w:id="60" w:name="_Toc498526974"/>
+      <w:bookmarkStart w:id="59" w:name="_Toc498526974"/>
       <w:r>
         <w:t>Security Component</w:t>
       </w:r>
       <w:r>
         <w:t xml:space="preserve"> IDM GE</w:t>
       </w:r>
-      <w:bookmarkEnd w:id="60"/>
+      <w:bookmarkEnd w:id="59"/>
     </w:p>
     <w:p>
       <w:r>
@@ -19192,21 +19183,22 @@
       <w:pPr>
         <w:pStyle w:val="Titre3"/>
       </w:pPr>
-      <w:bookmarkStart w:id="61" w:name="_Toc496618784"/>
-      <w:bookmarkStart w:id="62" w:name="_Toc496618957"/>
-      <w:bookmarkStart w:id="63" w:name="_Toc496619016"/>
-      <w:bookmarkStart w:id="64" w:name="_Toc496711842"/>
-      <w:bookmarkStart w:id="65" w:name="_Toc496712345"/>
-      <w:bookmarkStart w:id="66" w:name="_Toc496721322"/>
-      <w:bookmarkStart w:id="67" w:name="_Toc497140560"/>
-      <w:bookmarkStart w:id="68" w:name="_Toc497322733"/>
-      <w:bookmarkStart w:id="69" w:name="_Toc497335765"/>
-      <w:bookmarkStart w:id="70" w:name="_Toc497335901"/>
-      <w:bookmarkStart w:id="71" w:name="_Toc497400330"/>
-      <w:bookmarkStart w:id="72" w:name="_Toc497476816"/>
-      <w:bookmarkStart w:id="73" w:name="_Toc497654490"/>
-      <w:bookmarkStart w:id="74" w:name="_Toc498000599"/>
-      <w:bookmarkStart w:id="75" w:name="_Toc498526975"/>
+      <w:bookmarkStart w:id="60" w:name="_Toc496618784"/>
+      <w:bookmarkStart w:id="61" w:name="_Toc496618957"/>
+      <w:bookmarkStart w:id="62" w:name="_Toc496619016"/>
+      <w:bookmarkStart w:id="63" w:name="_Toc496711842"/>
+      <w:bookmarkStart w:id="64" w:name="_Toc496712345"/>
+      <w:bookmarkStart w:id="65" w:name="_Toc496721322"/>
+      <w:bookmarkStart w:id="66" w:name="_Toc497140560"/>
+      <w:bookmarkStart w:id="67" w:name="_Toc497322733"/>
+      <w:bookmarkStart w:id="68" w:name="_Toc497335765"/>
+      <w:bookmarkStart w:id="69" w:name="_Toc497335901"/>
+      <w:bookmarkStart w:id="70" w:name="_Toc497400330"/>
+      <w:bookmarkStart w:id="71" w:name="_Toc497476816"/>
+      <w:bookmarkStart w:id="72" w:name="_Toc497654490"/>
+      <w:bookmarkStart w:id="73" w:name="_Toc498000599"/>
+      <w:bookmarkStart w:id="74" w:name="_Toc498526975"/>
+      <w:bookmarkEnd w:id="60"/>
       <w:bookmarkEnd w:id="61"/>
       <w:bookmarkEnd w:id="62"/>
       <w:bookmarkEnd w:id="63"/>
@@ -19220,14 +19212,13 @@
       <w:bookmarkEnd w:id="71"/>
       <w:bookmarkEnd w:id="72"/>
       <w:bookmarkEnd w:id="73"/>
+      <w:r>
+        <w:t xml:space="preserve">Orion </w:t>
+      </w:r>
+      <w:r>
+        <w:t>Context Broker Component</w:t>
+      </w:r>
       <w:bookmarkEnd w:id="74"/>
-      <w:r>
-        <w:t xml:space="preserve">Orion </w:t>
-      </w:r>
-      <w:r>
-        <w:t>Context Broker Component</w:t>
-      </w:r>
-      <w:bookmarkEnd w:id="75"/>
     </w:p>
     <w:p>
       <w:r>
@@ -19697,7 +19688,7 @@
       <w:pPr>
         <w:pStyle w:val="Titre3"/>
       </w:pPr>
-      <w:bookmarkStart w:id="76" w:name="_Toc498526976"/>
+      <w:bookmarkStart w:id="75" w:name="_Toc498526976"/>
       <w:r>
         <w:lastRenderedPageBreak/>
         <w:t xml:space="preserve">MongoDB </w:t>
@@ -19708,7 +19699,7 @@
       <w:r>
         <w:t>Component</w:t>
       </w:r>
-      <w:bookmarkEnd w:id="76"/>
+      <w:bookmarkEnd w:id="75"/>
     </w:p>
     <w:p>
       <w:r>
@@ -19790,7 +19781,7 @@
       <w:pPr>
         <w:pStyle w:val="Titre3"/>
       </w:pPr>
-      <w:bookmarkStart w:id="77" w:name="_Toc498526977"/>
+      <w:bookmarkStart w:id="76" w:name="_Toc498526977"/>
       <w:proofErr w:type="spellStart"/>
       <w:r>
         <w:t>Citus</w:t>
@@ -19802,7 +19793,7 @@
       <w:r>
         <w:t xml:space="preserve"> Component</w:t>
       </w:r>
-      <w:bookmarkEnd w:id="77"/>
+      <w:bookmarkEnd w:id="76"/>
     </w:p>
     <w:p>
       <w:r>
@@ -19984,7 +19975,7 @@
       <w:r>
         <w:t xml:space="preserve"> is </w:t>
       </w:r>
-      <w:hyperlink r:id="rId53" w:history="1">
+      <w:hyperlink r:id="rId53" w:anchor="STREAMING-REPLICATION" w:history="1">
         <w:r>
           <w:rPr>
             <w:rStyle w:val="Lienhypertexte"/>
@@ -20001,7 +19992,7 @@
       <w:pPr>
         <w:pStyle w:val="Titre3"/>
       </w:pPr>
-      <w:bookmarkStart w:id="78" w:name="_Toc498526978"/>
+      <w:bookmarkStart w:id="77" w:name="_Toc498526978"/>
       <w:proofErr w:type="spellStart"/>
       <w:r>
         <w:t>Galera</w:t>
@@ -20013,7 +20004,7 @@
       <w:r>
         <w:t xml:space="preserve"> Component</w:t>
       </w:r>
-      <w:bookmarkEnd w:id="78"/>
+      <w:bookmarkEnd w:id="77"/>
     </w:p>
     <w:p>
       <w:r>
@@ -20149,7 +20140,7 @@
       <w:pPr>
         <w:pStyle w:val="Titre3"/>
       </w:pPr>
-      <w:bookmarkStart w:id="79" w:name="_Toc498526979"/>
+      <w:bookmarkStart w:id="78" w:name="_Toc498526979"/>
       <w:r>
         <w:t xml:space="preserve">Cosmos Big Data </w:t>
       </w:r>
@@ -20159,7 +20150,7 @@
       <w:r>
         <w:t>Component</w:t>
       </w:r>
-      <w:bookmarkEnd w:id="79"/>
+      <w:bookmarkEnd w:id="78"/>
     </w:p>
     <w:p>
       <w:r>
@@ -20652,7 +20643,7 @@
       <w:pPr>
         <w:pStyle w:val="Titre3"/>
       </w:pPr>
-      <w:bookmarkStart w:id="80" w:name="_Toc498526980"/>
+      <w:bookmarkStart w:id="79" w:name="_Toc498526980"/>
       <w:proofErr w:type="spellStart"/>
       <w:r>
         <w:t>Knowage</w:t>
@@ -20667,7 +20658,7 @@
       <w:r>
         <w:t xml:space="preserve"> Component</w:t>
       </w:r>
-      <w:bookmarkEnd w:id="80"/>
+      <w:bookmarkEnd w:id="79"/>
     </w:p>
     <w:p>
       <w:r>
@@ -21138,16 +21129,16 @@
       <w:pPr>
         <w:pStyle w:val="Titre3"/>
       </w:pPr>
-      <w:bookmarkStart w:id="81" w:name="_Hlk497334190"/>
-      <w:bookmarkStart w:id="82" w:name="_Toc498526981"/>
+      <w:bookmarkStart w:id="80" w:name="_Hlk497334190"/>
+      <w:bookmarkStart w:id="81" w:name="_Toc498526981"/>
       <w:r>
         <w:t xml:space="preserve">CKAN Open Data </w:t>
       </w:r>
+      <w:bookmarkEnd w:id="80"/>
+      <w:r>
+        <w:t>Component</w:t>
+      </w:r>
       <w:bookmarkEnd w:id="81"/>
-      <w:r>
-        <w:t>Component</w:t>
-      </w:r>
-      <w:bookmarkEnd w:id="82"/>
     </w:p>
     <w:p>
       <w:r>
@@ -21491,7 +21482,7 @@
           <w:i/>
         </w:rPr>
       </w:pPr>
-      <w:bookmarkStart w:id="83" w:name="_Toc498526982"/>
+      <w:bookmarkStart w:id="82" w:name="_Toc498526982"/>
       <w:r>
         <w:t xml:space="preserve">IDAS </w:t>
       </w:r>
@@ -21501,7 +21492,7 @@
       <w:r>
         <w:t>Component</w:t>
       </w:r>
-      <w:bookmarkEnd w:id="83"/>
+      <w:bookmarkEnd w:id="82"/>
     </w:p>
     <w:p>
       <w:r>
@@ -22034,15 +22025,15 @@
           <w:i/>
         </w:rPr>
       </w:pPr>
-      <w:bookmarkStart w:id="84" w:name="_Toc497140568"/>
-      <w:bookmarkStart w:id="85" w:name="_Toc497322741"/>
-      <w:bookmarkStart w:id="86" w:name="_Toc498526983"/>
+      <w:bookmarkStart w:id="83" w:name="_Toc497140568"/>
+      <w:bookmarkStart w:id="84" w:name="_Toc497322741"/>
+      <w:bookmarkStart w:id="85" w:name="_Toc498526983"/>
+      <w:bookmarkEnd w:id="83"/>
       <w:bookmarkEnd w:id="84"/>
+      <w:r>
+        <w:t>CEP Component</w:t>
+      </w:r>
       <w:bookmarkEnd w:id="85"/>
-      <w:r>
-        <w:t>CEP Component</w:t>
-      </w:r>
-      <w:bookmarkEnd w:id="86"/>
     </w:p>
     <w:p>
       <w:r>
@@ -22358,14 +22349,14 @@
           <w:i/>
         </w:rPr>
       </w:pPr>
-      <w:bookmarkStart w:id="87" w:name="_Toc498526984"/>
+      <w:bookmarkStart w:id="86" w:name="_Toc498526984"/>
       <w:r>
         <w:t>Application Mashup Component</w:t>
       </w:r>
       <w:r>
         <w:t>s</w:t>
       </w:r>
-      <w:bookmarkEnd w:id="87"/>
+      <w:bookmarkEnd w:id="86"/>
     </w:p>
     <w:p>
       <w:proofErr w:type="spellStart"/>
@@ -22894,14 +22885,14 @@
           <w:i/>
         </w:rPr>
       </w:pPr>
-      <w:bookmarkStart w:id="88" w:name="_Toc498526985"/>
+      <w:bookmarkStart w:id="87" w:name="_Toc498526985"/>
       <w:r>
         <w:t>Business</w:t>
       </w:r>
       <w:r>
         <w:t xml:space="preserve"> Ecosystem Component</w:t>
       </w:r>
-      <w:bookmarkEnd w:id="88"/>
+      <w:bookmarkEnd w:id="87"/>
     </w:p>
     <w:p>
       <w:pPr>
@@ -23497,11 +23488,11 @@
       <w:pPr>
         <w:pStyle w:val="Titre3"/>
       </w:pPr>
-      <w:bookmarkStart w:id="89" w:name="_Toc498526986"/>
+      <w:bookmarkStart w:id="88" w:name="_Toc498526986"/>
       <w:r>
         <w:t>Development Components</w:t>
       </w:r>
-      <w:bookmarkEnd w:id="89"/>
+      <w:bookmarkEnd w:id="88"/>
     </w:p>
     <w:p>
       <w:proofErr w:type="spellStart"/>
@@ -23766,11 +23757,11 @@
       <w:pPr>
         <w:pStyle w:val="Titre3"/>
       </w:pPr>
-      <w:bookmarkStart w:id="90" w:name="_Toc498526987"/>
+      <w:bookmarkStart w:id="89" w:name="_Toc498526987"/>
       <w:r>
         <w:t>Monitoring Components</w:t>
       </w:r>
-      <w:bookmarkEnd w:id="90"/>
+      <w:bookmarkEnd w:id="89"/>
     </w:p>
     <w:p/>
     <w:p>
@@ -24021,15 +24012,15 @@
       <w:pPr>
         <w:pStyle w:val="Titre3"/>
       </w:pPr>
-      <w:bookmarkStart w:id="91" w:name="_Toc497140578"/>
-      <w:bookmarkStart w:id="92" w:name="_Toc497322751"/>
-      <w:bookmarkStart w:id="93" w:name="_Toc498526988"/>
+      <w:bookmarkStart w:id="90" w:name="_Toc497140578"/>
+      <w:bookmarkStart w:id="91" w:name="_Toc497322751"/>
+      <w:bookmarkStart w:id="92" w:name="_Toc498526988"/>
+      <w:bookmarkEnd w:id="90"/>
       <w:bookmarkEnd w:id="91"/>
+      <w:r>
+        <w:t>Poi Data Provider Component</w:t>
+      </w:r>
       <w:bookmarkEnd w:id="92"/>
-      <w:r>
-        <w:t>Poi Data Provider Component</w:t>
-      </w:r>
-      <w:bookmarkEnd w:id="93"/>
     </w:p>
     <w:p>
       <w:proofErr w:type="spellStart"/>
@@ -24252,11 +24243,11 @@
       <w:pPr>
         <w:pStyle w:val="Titre3"/>
       </w:pPr>
-      <w:bookmarkStart w:id="94" w:name="_Toc498526989"/>
+      <w:bookmarkStart w:id="93" w:name="_Toc498526989"/>
       <w:r>
         <w:t>GIS Data Provider Component</w:t>
       </w:r>
-      <w:bookmarkEnd w:id="94"/>
+      <w:bookmarkEnd w:id="93"/>
     </w:p>
     <w:p>
       <w:proofErr w:type="spellStart"/>
@@ -24494,11 +24485,11 @@
       <w:pPr>
         <w:pStyle w:val="Titre1"/>
       </w:pPr>
-      <w:bookmarkStart w:id="95" w:name="_Toc498526990"/>
+      <w:bookmarkStart w:id="94" w:name="_Toc498526990"/>
       <w:r>
         <w:t>Section 3 SYSTEM ARCHITECTURE DESIGN</w:t>
       </w:r>
-      <w:bookmarkEnd w:id="95"/>
+      <w:bookmarkEnd w:id="94"/>
     </w:p>
     <w:p>
       <w:r>
@@ -24684,26 +24675,26 @@
       <w:pPr>
         <w:pStyle w:val="Titre2"/>
       </w:pPr>
-      <w:bookmarkStart w:id="96" w:name="_Toc498526991"/>
+      <w:bookmarkStart w:id="95" w:name="_Toc498526991"/>
       <w:r>
         <w:t xml:space="preserve">3.1 </w:t>
       </w:r>
       <w:r>
         <w:t>Docker Images Management Component</w:t>
       </w:r>
-      <w:bookmarkEnd w:id="96"/>
+      <w:bookmarkEnd w:id="95"/>
     </w:p>
     <w:p/>
     <w:p>
       <w:pPr>
         <w:pStyle w:val="Titre3"/>
       </w:pPr>
-      <w:bookmarkStart w:id="97" w:name="_Toc498526992"/>
+      <w:bookmarkStart w:id="96" w:name="_Toc498526992"/>
       <w:r>
         <w:lastRenderedPageBreak/>
         <w:t>Component Functions</w:t>
       </w:r>
-      <w:bookmarkEnd w:id="97"/>
+      <w:bookmarkEnd w:id="96"/>
     </w:p>
     <w:p>
       <w:r>
@@ -24739,29 +24730,29 @@
       <w:pPr>
         <w:pStyle w:val="Titre3"/>
       </w:pPr>
-      <w:bookmarkStart w:id="98" w:name="_Toc498526993"/>
+      <w:bookmarkStart w:id="97" w:name="_Toc498526993"/>
       <w:r>
         <w:t>Technical Considerations</w:t>
       </w:r>
+      <w:bookmarkEnd w:id="97"/>
+    </w:p>
+    <w:p>
+      <w:r>
+        <w:t>This component needs a database</w:t>
+      </w:r>
+      <w:r>
+        <w:t>, MySQL is proposed by default, PostgreSQL is supported</w:t>
+      </w:r>
+    </w:p>
+    <w:p>
+      <w:pPr>
+        <w:pStyle w:val="Titre3"/>
+      </w:pPr>
+      <w:bookmarkStart w:id="98" w:name="_Toc498526994"/>
+      <w:r>
+        <w:t>Selected Product(s)</w:t>
+      </w:r>
       <w:bookmarkEnd w:id="98"/>
-    </w:p>
-    <w:p>
-      <w:r>
-        <w:t>This component needs a database</w:t>
-      </w:r>
-      <w:r>
-        <w:t>, MySQL is proposed by default, PostgreSQL is supported</w:t>
-      </w:r>
-    </w:p>
-    <w:p>
-      <w:pPr>
-        <w:pStyle w:val="Titre3"/>
-      </w:pPr>
-      <w:bookmarkStart w:id="99" w:name="_Toc498526994"/>
-      <w:r>
-        <w:t>Selected Product(s)</w:t>
-      </w:r>
-      <w:bookmarkEnd w:id="99"/>
     </w:p>
     <w:p>
       <w:r>
@@ -24833,167 +24824,167 @@
       <w:pPr>
         <w:pStyle w:val="Titre3"/>
       </w:pPr>
-      <w:bookmarkStart w:id="100" w:name="_Toc498526995"/>
+      <w:bookmarkStart w:id="99" w:name="_Toc498526995"/>
       <w:r>
         <w:t>Selection Rationale</w:t>
       </w:r>
+      <w:bookmarkEnd w:id="99"/>
+    </w:p>
+    <w:p>
+      <w:r>
+        <w:t>Several alternatives exist fo</w:t>
+      </w:r>
+      <w:r>
+        <w:t>r</w:t>
+      </w:r>
+      <w:r>
+        <w:t xml:space="preserve"> Docker Images management UI, Portus is a well</w:t>
+      </w:r>
+      <w:r>
+        <w:t>-</w:t>
+      </w:r>
+      <w:r>
+        <w:t xml:space="preserve">known </w:t>
+      </w:r>
+      <w:r>
+        <w:t xml:space="preserve">open-source </w:t>
+      </w:r>
+      <w:r>
+        <w:t>distribution</w:t>
+      </w:r>
+      <w:r>
+        <w:t xml:space="preserve"> provided by </w:t>
+      </w:r>
+      <w:proofErr w:type="spellStart"/>
+      <w:r>
+        <w:t>Open</w:t>
+      </w:r>
+      <w:r>
+        <w:t>Suse</w:t>
+      </w:r>
+      <w:proofErr w:type="spellEnd"/>
+      <w:r>
+        <w:t>.</w:t>
+      </w:r>
+    </w:p>
+    <w:p>
+      <w:r>
+        <w:t xml:space="preserve">It has already been adopted during MNCA </w:t>
+      </w:r>
+      <w:proofErr w:type="spellStart"/>
+      <w:r>
+        <w:t>Fiware</w:t>
+      </w:r>
+      <w:proofErr w:type="spellEnd"/>
+      <w:r>
+        <w:t xml:space="preserve"> test by Olivier Sevilla, summer 2017.</w:t>
+      </w:r>
+    </w:p>
+    <w:p/>
+    <w:p>
+      <w:r>
+        <w:t>Nevertheless</w:t>
+      </w:r>
+    </w:p>
+    <w:p>
+      <w:pPr>
+        <w:pStyle w:val="Titre3"/>
+        <w:rPr>
+          <w:i/>
+        </w:rPr>
+      </w:pPr>
+      <w:bookmarkStart w:id="100" w:name="_Toc498526996"/>
+      <w:r>
+        <w:t>Architecture Risks</w:t>
+      </w:r>
       <w:bookmarkEnd w:id="100"/>
     </w:p>
-    <w:p>
-      <w:r>
-        <w:t>Several alternatives exist fo</w:t>
-      </w:r>
-      <w:r>
-        <w:t>r</w:t>
-      </w:r>
-      <w:r>
-        <w:t xml:space="preserve"> Docker Images management UI, Portus is a well</w:t>
-      </w:r>
-      <w:r>
-        <w:t>-</w:t>
-      </w:r>
-      <w:r>
-        <w:t xml:space="preserve">known </w:t>
-      </w:r>
-      <w:r>
-        <w:t xml:space="preserve">open-source </w:t>
-      </w:r>
-      <w:r>
-        <w:t>distribution</w:t>
-      </w:r>
-      <w:r>
-        <w:t xml:space="preserve"> provided by </w:t>
-      </w:r>
-      <w:proofErr w:type="spellStart"/>
-      <w:r>
-        <w:t>Open</w:t>
-      </w:r>
-      <w:r>
-        <w:t>Suse</w:t>
-      </w:r>
-      <w:proofErr w:type="spellEnd"/>
-      <w:r>
-        <w:t>.</w:t>
-      </w:r>
-    </w:p>
-    <w:p>
-      <w:r>
-        <w:t xml:space="preserve">It has already been adopted during MNCA </w:t>
-      </w:r>
-      <w:proofErr w:type="spellStart"/>
-      <w:r>
-        <w:t>Fiware</w:t>
-      </w:r>
-      <w:proofErr w:type="spellEnd"/>
-      <w:r>
-        <w:t xml:space="preserve"> test by Olivier Sevilla, summer 2017.</w:t>
-      </w:r>
-    </w:p>
     <w:p/>
     <w:p>
-      <w:r>
-        <w:t>Nevertheless</w:t>
-      </w:r>
-    </w:p>
+      <w:pPr>
+        <w:pStyle w:val="Titre2"/>
+      </w:pPr>
+      <w:r>
+        <w:t xml:space="preserve"> </w:t>
+      </w:r>
+      <w:bookmarkStart w:id="101" w:name="_Toc498526997"/>
+      <w:r>
+        <w:t>Docker Swarm Manager Component</w:t>
+      </w:r>
+      <w:bookmarkEnd w:id="101"/>
+    </w:p>
+    <w:p/>
     <w:p>
       <w:pPr>
         <w:pStyle w:val="Titre3"/>
+      </w:pPr>
+      <w:bookmarkStart w:id="102" w:name="_Toc498526998"/>
+      <w:r>
+        <w:t>Component Functions</w:t>
+      </w:r>
+      <w:bookmarkEnd w:id="102"/>
+    </w:p>
+    <w:p>
+      <w:r>
+        <w:t>This is not a real component, it’s an artifact included in Docker (since 1.12 version), which allows to manage a Docker Swarm.</w:t>
+      </w:r>
+    </w:p>
+    <w:p>
+      <w:r>
+        <w:t xml:space="preserve">The main features are </w:t>
+      </w:r>
+    </w:p>
+    <w:p>
+      <w:pPr>
+        <w:pStyle w:val="Titre3"/>
         <w:rPr>
           <w:i/>
         </w:rPr>
       </w:pPr>
-      <w:bookmarkStart w:id="101" w:name="_Toc498526996"/>
+      <w:bookmarkStart w:id="103" w:name="_Toc498526999"/>
+      <w:r>
+        <w:t>Technical Considerations</w:t>
+      </w:r>
+      <w:bookmarkEnd w:id="103"/>
+    </w:p>
+    <w:p>
+      <w:pPr>
+        <w:pStyle w:val="Titre3"/>
+        <w:rPr>
+          <w:i/>
+        </w:rPr>
+      </w:pPr>
+      <w:bookmarkStart w:id="104" w:name="_Toc498527000"/>
+      <w:r>
+        <w:t>Selected Product(s)</w:t>
+      </w:r>
+      <w:bookmarkEnd w:id="104"/>
+    </w:p>
+    <w:p>
+      <w:pPr>
+        <w:pStyle w:val="Titre3"/>
+        <w:rPr>
+          <w:i/>
+        </w:rPr>
+      </w:pPr>
+      <w:bookmarkStart w:id="105" w:name="_Toc498527001"/>
+      <w:r>
+        <w:t>Selection Rationale</w:t>
+      </w:r>
+      <w:bookmarkEnd w:id="105"/>
+    </w:p>
+    <w:p>
+      <w:pPr>
+        <w:pStyle w:val="Titre3"/>
+        <w:rPr>
+          <w:i/>
+        </w:rPr>
+      </w:pPr>
+      <w:bookmarkStart w:id="106" w:name="_Toc498527002"/>
       <w:r>
         <w:t>Architecture Risks</w:t>
       </w:r>
-      <w:bookmarkEnd w:id="101"/>
-    </w:p>
-    <w:p/>
-    <w:p>
-      <w:pPr>
-        <w:pStyle w:val="Titre2"/>
-      </w:pPr>
-      <w:r>
-        <w:t xml:space="preserve"> </w:t>
-      </w:r>
-      <w:bookmarkStart w:id="102" w:name="_Toc498526997"/>
-      <w:r>
-        <w:t>Docker Swarm Manager Component</w:t>
-      </w:r>
-      <w:bookmarkEnd w:id="102"/>
-    </w:p>
-    <w:p/>
-    <w:p>
-      <w:pPr>
-        <w:pStyle w:val="Titre3"/>
-      </w:pPr>
-      <w:bookmarkStart w:id="103" w:name="_Toc498526998"/>
-      <w:r>
-        <w:t>Component Functions</w:t>
-      </w:r>
-      <w:bookmarkEnd w:id="103"/>
-    </w:p>
-    <w:p>
-      <w:r>
-        <w:t>This is not a real component, it’s an artifact included in Docker (since 1.12 version), which allows to manage a Docker Swarm.</w:t>
-      </w:r>
-    </w:p>
-    <w:p>
-      <w:r>
-        <w:t xml:space="preserve">The main features are </w:t>
-      </w:r>
-    </w:p>
-    <w:p>
-      <w:pPr>
-        <w:pStyle w:val="Titre3"/>
-        <w:rPr>
-          <w:i/>
-        </w:rPr>
-      </w:pPr>
-      <w:bookmarkStart w:id="104" w:name="_Toc498526999"/>
-      <w:r>
-        <w:t>Technical Considerations</w:t>
-      </w:r>
-      <w:bookmarkEnd w:id="104"/>
-    </w:p>
-    <w:p>
-      <w:pPr>
-        <w:pStyle w:val="Titre3"/>
-        <w:rPr>
-          <w:i/>
-        </w:rPr>
-      </w:pPr>
-      <w:bookmarkStart w:id="105" w:name="_Toc498527000"/>
-      <w:r>
-        <w:t>Selected Product(s)</w:t>
-      </w:r>
-      <w:bookmarkEnd w:id="105"/>
-    </w:p>
-    <w:p>
-      <w:pPr>
-        <w:pStyle w:val="Titre3"/>
-        <w:rPr>
-          <w:i/>
-        </w:rPr>
-      </w:pPr>
-      <w:bookmarkStart w:id="106" w:name="_Toc498527001"/>
-      <w:r>
-        <w:t>Selection Rationale</w:t>
-      </w:r>
       <w:bookmarkEnd w:id="106"/>
-    </w:p>
-    <w:p>
-      <w:pPr>
-        <w:pStyle w:val="Titre3"/>
-        <w:rPr>
-          <w:i/>
-        </w:rPr>
-      </w:pPr>
-      <w:bookmarkStart w:id="107" w:name="_Toc498527002"/>
-      <w:r>
-        <w:t>Architecture Risks</w:t>
-      </w:r>
-      <w:bookmarkEnd w:id="107"/>
     </w:p>
     <w:p>
       <w:pPr>
@@ -25009,22 +25000,22 @@
       <w:pPr>
         <w:pStyle w:val="Titre2"/>
       </w:pPr>
-      <w:bookmarkStart w:id="108" w:name="_Toc498527003"/>
+      <w:bookmarkStart w:id="107" w:name="_Toc498527003"/>
       <w:r>
         <w:t>Security Component IDM GE</w:t>
       </w:r>
+      <w:bookmarkEnd w:id="107"/>
+    </w:p>
+    <w:p/>
+    <w:p>
+      <w:pPr>
+        <w:pStyle w:val="Titre3"/>
+      </w:pPr>
+      <w:bookmarkStart w:id="108" w:name="_Toc498527004"/>
+      <w:r>
+        <w:t>Component Functions</w:t>
+      </w:r>
       <w:bookmarkEnd w:id="108"/>
-    </w:p>
-    <w:p/>
-    <w:p>
-      <w:pPr>
-        <w:pStyle w:val="Titre3"/>
-      </w:pPr>
-      <w:bookmarkStart w:id="109" w:name="_Toc498527004"/>
-      <w:r>
-        <w:t>Component Functions</w:t>
-      </w:r>
-      <w:bookmarkEnd w:id="109"/>
     </w:p>
     <w:p>
       <w:r>
@@ -25474,11 +25465,11 @@
       <w:pPr>
         <w:pStyle w:val="Titre3"/>
       </w:pPr>
-      <w:bookmarkStart w:id="110" w:name="_Toc498527005"/>
+      <w:bookmarkStart w:id="109" w:name="_Toc498527005"/>
       <w:r>
         <w:t>Technical Considerations</w:t>
       </w:r>
-      <w:bookmarkEnd w:id="110"/>
+      <w:bookmarkEnd w:id="109"/>
     </w:p>
     <w:p>
       <w:r>
@@ -25747,12 +25738,12 @@
       <w:pPr>
         <w:pStyle w:val="Titre3"/>
       </w:pPr>
-      <w:bookmarkStart w:id="111" w:name="_Toc498527006"/>
+      <w:bookmarkStart w:id="110" w:name="_Toc498527006"/>
       <w:r>
         <w:lastRenderedPageBreak/>
         <w:t>Selected Product(s)</w:t>
       </w:r>
-      <w:bookmarkEnd w:id="111"/>
+      <w:bookmarkEnd w:id="110"/>
     </w:p>
     <w:p>
       <w:pPr>
@@ -25800,20 +25791,148 @@
       <w:pPr>
         <w:pStyle w:val="Titre3"/>
       </w:pPr>
-      <w:bookmarkStart w:id="112" w:name="_Toc498527007"/>
+      <w:bookmarkStart w:id="111" w:name="_Toc498527007"/>
       <w:r>
         <w:t>Selection Rationale</w:t>
       </w:r>
+      <w:bookmarkEnd w:id="111"/>
+    </w:p>
+    <w:p>
+      <w:proofErr w:type="spellStart"/>
+      <w:r>
+        <w:t>Keyrock</w:t>
+      </w:r>
+      <w:proofErr w:type="spellEnd"/>
+      <w:r>
+        <w:t xml:space="preserve">, PEP Proxy, PDP </w:t>
+      </w:r>
+      <w:proofErr w:type="spellStart"/>
+      <w:r>
+        <w:t>AuthZforce</w:t>
+      </w:r>
+      <w:proofErr w:type="spellEnd"/>
+      <w:r>
+        <w:t xml:space="preserve"> are</w:t>
+      </w:r>
+      <w:r>
+        <w:t xml:space="preserve"> the components proposed in </w:t>
+      </w:r>
+      <w:proofErr w:type="spellStart"/>
+      <w:r>
+        <w:t>Fiware</w:t>
+      </w:r>
+      <w:proofErr w:type="spellEnd"/>
+      <w:r>
+        <w:t xml:space="preserve"> catalog,</w:t>
+      </w:r>
+    </w:p>
+    <w:p>
+      <w:proofErr w:type="spellStart"/>
+      <w:r>
+        <w:t>Keyrock</w:t>
+      </w:r>
+      <w:proofErr w:type="spellEnd"/>
+      <w:r>
+        <w:t xml:space="preserve"> is </w:t>
+      </w:r>
+      <w:r>
+        <w:t>Based on OpenStack IDM component Keystone</w:t>
+      </w:r>
+      <w:r>
+        <w:t xml:space="preserve">, which </w:t>
+      </w:r>
+      <w:r>
+        <w:t>support</w:t>
+      </w:r>
+      <w:r>
+        <w:t>s:</w:t>
+      </w:r>
+      <w:r>
+        <w:t xml:space="preserve"> </w:t>
+      </w:r>
+      <w:r>
+        <w:t>Oauth2</w:t>
+      </w:r>
+      <w:r>
+        <w:t>, O</w:t>
+      </w:r>
+      <w:r>
+        <w:t>penID</w:t>
+      </w:r>
+      <w:r>
+        <w:t xml:space="preserve"> connect, SAML</w:t>
+      </w:r>
+      <w:r>
+        <w:t xml:space="preserve"> </w:t>
+      </w:r>
+      <w:r>
+        <w:t xml:space="preserve">and other </w:t>
+      </w:r>
+      <w:r>
+        <w:t>protocols</w:t>
+      </w:r>
+      <w:r>
+        <w:t>.</w:t>
+      </w:r>
+    </w:p>
+    <w:p/>
+    <w:p>
+      <w:pPr>
+        <w:pStyle w:val="Titre3"/>
+        <w:rPr>
+          <w:i/>
+        </w:rPr>
+      </w:pPr>
+      <w:bookmarkStart w:id="112" w:name="_Toc498527008"/>
+      <w:r>
+        <w:t>Architecture Risks</w:t>
+      </w:r>
       <w:bookmarkEnd w:id="112"/>
     </w:p>
     <w:p>
+      <w:r>
+        <w:t>As a globally u</w:t>
+      </w:r>
+      <w:r>
+        <w:t>sed component for Identity, authentication</w:t>
+      </w:r>
+      <w:r>
+        <w:t xml:space="preserve"> and access rights management, it is a highly critical component.</w:t>
+      </w:r>
+    </w:p>
+    <w:p>
+      <w:r>
+        <w:t>The database must be maintained in a clustered environment that insure high availability as well as scalability, th</w:t>
+      </w:r>
+      <w:r>
+        <w:t xml:space="preserve">is is provided through the </w:t>
+      </w:r>
       <w:proofErr w:type="spellStart"/>
       <w:r>
+        <w:t>Citus</w:t>
+      </w:r>
+      <w:proofErr w:type="spellEnd"/>
+      <w:r>
+        <w:t xml:space="preserve"> cluster of PostgreSQL databases</w:t>
+      </w:r>
+      <w:r>
+        <w:t>.</w:t>
+      </w:r>
+    </w:p>
+    <w:p>
+      <w:r>
+        <w:t>The involved</w:t>
+      </w:r>
+      <w:r>
+        <w:t xml:space="preserve"> application modules (</w:t>
+      </w:r>
+      <w:proofErr w:type="spellStart"/>
+      <w:r>
         <w:t>Keyrock</w:t>
       </w:r>
       <w:proofErr w:type="spellEnd"/>
       <w:r>
-        <w:t xml:space="preserve">, PEP Proxy, PDP </w:t>
+        <w:t xml:space="preserve">, </w:t>
       </w:r>
       <w:proofErr w:type="spellStart"/>
       <w:r>
@@ -25821,163 +25940,35 @@
       </w:r>
       <w:proofErr w:type="spellEnd"/>
       <w:r>
-        <w:t xml:space="preserve"> are</w:t>
-      </w:r>
-      <w:r>
-        <w:t xml:space="preserve"> the components proposed in </w:t>
-      </w:r>
-      <w:proofErr w:type="spellStart"/>
-      <w:r>
-        <w:t>Fiware</w:t>
-      </w:r>
-      <w:proofErr w:type="spellEnd"/>
-      <w:r>
-        <w:t xml:space="preserve"> catalog,</w:t>
-      </w:r>
-    </w:p>
-    <w:p>
-      <w:proofErr w:type="spellStart"/>
-      <w:r>
-        <w:t>Keyrock</w:t>
-      </w:r>
-      <w:proofErr w:type="spellEnd"/>
-      <w:r>
-        <w:t xml:space="preserve"> is </w:t>
-      </w:r>
-      <w:r>
-        <w:t>Based on OpenStack IDM component Keystone</w:t>
-      </w:r>
-      <w:r>
-        <w:t xml:space="preserve">, which </w:t>
-      </w:r>
-      <w:r>
-        <w:t>support</w:t>
-      </w:r>
-      <w:r>
-        <w:t>s:</w:t>
-      </w:r>
-      <w:r>
-        <w:t xml:space="preserve"> </w:t>
-      </w:r>
-      <w:r>
-        <w:t>Oauth2</w:t>
-      </w:r>
-      <w:r>
-        <w:t>, O</w:t>
-      </w:r>
-      <w:r>
-        <w:t>penID</w:t>
-      </w:r>
-      <w:r>
-        <w:t xml:space="preserve"> connect, SAML</w:t>
-      </w:r>
-      <w:r>
-        <w:t xml:space="preserve"> </w:t>
-      </w:r>
-      <w:r>
-        <w:t xml:space="preserve">and other </w:t>
-      </w:r>
-      <w:r>
-        <w:t>protocols</w:t>
-      </w:r>
-      <w:r>
-        <w:t>.</w:t>
-      </w:r>
+        <w:t>, PEP Proxy)</w:t>
+      </w:r>
+      <w:r>
+        <w:t>, will be deployed as services through a docker stack file in the global swarm, it gives the possibility to specify the number of containers to run for each service</w:t>
+      </w:r>
+      <w:r>
+        <w:t>, as the components are stateless, several containers can run together the same service, to provide High Availability and scalability</w:t>
+      </w:r>
+    </w:p>
+    <w:p>
+      <w:pPr>
+        <w:pStyle w:val="Titre2"/>
+      </w:pPr>
+      <w:bookmarkStart w:id="113" w:name="_Toc498527009"/>
+      <w:r>
+        <w:t>Orion Context Broker Component</w:t>
+      </w:r>
+      <w:bookmarkEnd w:id="113"/>
     </w:p>
     <w:p/>
     <w:p>
       <w:pPr>
         <w:pStyle w:val="Titre3"/>
-        <w:rPr>
-          <w:i/>
-        </w:rPr>
-      </w:pPr>
-      <w:bookmarkStart w:id="113" w:name="_Toc498527008"/>
-      <w:r>
-        <w:t>Architecture Risks</w:t>
-      </w:r>
-      <w:bookmarkEnd w:id="113"/>
-    </w:p>
-    <w:p>
-      <w:r>
-        <w:t>As a globally u</w:t>
-      </w:r>
-      <w:r>
-        <w:t>sed component for Identity, authentication</w:t>
-      </w:r>
-      <w:r>
-        <w:t xml:space="preserve"> and access rights management, it is a highly critical component.</w:t>
-      </w:r>
-    </w:p>
-    <w:p>
-      <w:r>
-        <w:t>The database must be maintained in a clustered environment that insure high availability as well as scalability, th</w:t>
-      </w:r>
-      <w:r>
-        <w:t xml:space="preserve">is is provided through the </w:t>
-      </w:r>
-      <w:proofErr w:type="spellStart"/>
-      <w:r>
-        <w:t>Citus</w:t>
-      </w:r>
-      <w:proofErr w:type="spellEnd"/>
-      <w:r>
-        <w:t xml:space="preserve"> cluster of PostgreSQL databases</w:t>
-      </w:r>
-      <w:r>
-        <w:t>.</w:t>
-      </w:r>
-    </w:p>
-    <w:p>
-      <w:r>
-        <w:t>The involved</w:t>
-      </w:r>
-      <w:r>
-        <w:t xml:space="preserve"> application modules (</w:t>
-      </w:r>
-      <w:proofErr w:type="spellStart"/>
-      <w:r>
-        <w:t>Keyrock</w:t>
-      </w:r>
-      <w:proofErr w:type="spellEnd"/>
-      <w:r>
-        <w:t xml:space="preserve">, </w:t>
-      </w:r>
-      <w:proofErr w:type="spellStart"/>
-      <w:r>
-        <w:t>AuthZforce</w:t>
-      </w:r>
-      <w:proofErr w:type="spellEnd"/>
-      <w:r>
-        <w:t>, PEP Proxy)</w:t>
-      </w:r>
-      <w:r>
-        <w:t>, will be deployed as services through a docker stack file in the global swarm, it gives the possibility to specify the number of containers to run for each service</w:t>
-      </w:r>
-      <w:r>
-        <w:t>, as the components are stateless, several containers can run together the same service, to provide High Availability and scalability</w:t>
-      </w:r>
-    </w:p>
-    <w:p>
-      <w:pPr>
-        <w:pStyle w:val="Titre2"/>
-      </w:pPr>
-      <w:bookmarkStart w:id="114" w:name="_Toc498527009"/>
-      <w:r>
-        <w:t>Orion Context Broker Component</w:t>
+      </w:pPr>
+      <w:bookmarkStart w:id="114" w:name="_Toc498527010"/>
+      <w:r>
+        <w:t>Component Functions</w:t>
       </w:r>
       <w:bookmarkEnd w:id="114"/>
-    </w:p>
-    <w:p/>
-    <w:p>
-      <w:pPr>
-        <w:pStyle w:val="Titre3"/>
-      </w:pPr>
-      <w:bookmarkStart w:id="115" w:name="_Toc498527010"/>
-      <w:r>
-        <w:t>Component Functions</w:t>
-      </w:r>
-      <w:bookmarkEnd w:id="115"/>
     </w:p>
     <w:p>
       <w:r>
@@ -26100,11 +26091,11 @@
       <w:pPr>
         <w:pStyle w:val="Titre3"/>
       </w:pPr>
-      <w:bookmarkStart w:id="116" w:name="_Toc498527011"/>
+      <w:bookmarkStart w:id="115" w:name="_Toc498527011"/>
       <w:r>
         <w:t>Technical Considerations</w:t>
       </w:r>
-      <w:bookmarkEnd w:id="116"/>
+      <w:bookmarkEnd w:id="115"/>
     </w:p>
     <w:p>
       <w:r>
@@ -26115,58 +26106,58 @@
       <w:pPr>
         <w:pStyle w:val="Titre3"/>
       </w:pPr>
-      <w:bookmarkStart w:id="117" w:name="_Toc498527012"/>
+      <w:bookmarkStart w:id="116" w:name="_Toc498527012"/>
       <w:r>
         <w:lastRenderedPageBreak/>
         <w:t>Selected Product(s)</w:t>
       </w:r>
+      <w:bookmarkEnd w:id="116"/>
+    </w:p>
+    <w:p>
+      <w:r>
+        <w:t>Orion Context broker is</w:t>
+      </w:r>
+    </w:p>
+    <w:p>
+      <w:r>
+        <w:t xml:space="preserve">There’s another implementation of an NGSI context broker originated from Orange: </w:t>
+      </w:r>
+    </w:p>
+    <w:p>
+      <w:r>
+        <w:t>But tailored for use at IOT gateway level, for example to manage a network of sensors relative to a specific activity among numerous smart city use cases</w:t>
+      </w:r>
+    </w:p>
+    <w:p/>
+    <w:p>
+      <w:pPr>
+        <w:pStyle w:val="Titre3"/>
+      </w:pPr>
+      <w:bookmarkStart w:id="117" w:name="_Toc498527013"/>
+      <w:r>
+        <w:t>Selection Rationale</w:t>
+      </w:r>
       <w:bookmarkEnd w:id="117"/>
     </w:p>
     <w:p>
       <w:r>
-        <w:t>Orion Context broker is</w:t>
-      </w:r>
-    </w:p>
-    <w:p>
-      <w:r>
-        <w:t xml:space="preserve">There’s another implementation of an NGSI context broker originated from Orange: </w:t>
-      </w:r>
-    </w:p>
-    <w:p>
-      <w:r>
-        <w:t>But tailored for use at IOT gateway level, for example to manage a network of sensors relative to a specific activity among numerous smart city use cases</w:t>
-      </w:r>
-    </w:p>
-    <w:p/>
+        <w:t xml:space="preserve">Orion is the reference component of NGSI Context Broker in </w:t>
+      </w:r>
+      <w:proofErr w:type="spellStart"/>
+      <w:r>
+        <w:t>Fiware</w:t>
+      </w:r>
+      <w:proofErr w:type="spellEnd"/>
+    </w:p>
     <w:p>
       <w:pPr>
         <w:pStyle w:val="Titre3"/>
       </w:pPr>
-      <w:bookmarkStart w:id="118" w:name="_Toc498527013"/>
-      <w:r>
-        <w:t>Selection Rationale</w:t>
+      <w:bookmarkStart w:id="118" w:name="_Toc498527014"/>
+      <w:r>
+        <w:t>Architecture Risks</w:t>
       </w:r>
       <w:bookmarkEnd w:id="118"/>
-    </w:p>
-    <w:p>
-      <w:r>
-        <w:t xml:space="preserve">Orion is the reference component of NGSI Context Broker in </w:t>
-      </w:r>
-      <w:proofErr w:type="spellStart"/>
-      <w:r>
-        <w:t>Fiware</w:t>
-      </w:r>
-      <w:proofErr w:type="spellEnd"/>
-    </w:p>
-    <w:p>
-      <w:pPr>
-        <w:pStyle w:val="Titre3"/>
-      </w:pPr>
-      <w:bookmarkStart w:id="119" w:name="_Toc498527014"/>
-      <w:r>
-        <w:t>Architecture Risks</w:t>
-      </w:r>
-      <w:bookmarkEnd w:id="119"/>
     </w:p>
     <w:p>
       <w:r>
@@ -26299,194 +26290,215 @@
       <w:pPr>
         <w:pStyle w:val="Titre2"/>
       </w:pPr>
-      <w:bookmarkStart w:id="120" w:name="_Toc498527015"/>
+      <w:bookmarkStart w:id="119" w:name="_Toc498527015"/>
       <w:r>
         <w:t>MongoDB Component</w:t>
       </w:r>
+      <w:bookmarkEnd w:id="119"/>
+    </w:p>
+    <w:p/>
+    <w:p>
+      <w:pPr>
+        <w:pStyle w:val="Titre3"/>
+      </w:pPr>
+      <w:bookmarkStart w:id="120" w:name="_Toc498527016"/>
+      <w:r>
+        <w:t>Component Functions</w:t>
+      </w:r>
       <w:bookmarkEnd w:id="120"/>
     </w:p>
+    <w:p>
+      <w:r>
+        <w:t>MongoDB is a NOSQL document database, natively scalable</w:t>
+      </w:r>
+      <w:r>
+        <w:t xml:space="preserve"> by multiplying the nodes running the software and replicating the data upon the nodes</w:t>
+      </w:r>
+    </w:p>
+    <w:p>
+      <w:pPr>
+        <w:pStyle w:val="Titre3"/>
+      </w:pPr>
+      <w:bookmarkStart w:id="121" w:name="_Toc498527017"/>
+      <w:r>
+        <w:t>Technical Considerations</w:t>
+      </w:r>
+      <w:bookmarkEnd w:id="121"/>
+    </w:p>
     <w:p/>
     <w:p>
       <w:pPr>
         <w:pStyle w:val="Titre3"/>
-      </w:pPr>
-      <w:bookmarkStart w:id="121" w:name="_Toc498527016"/>
-      <w:r>
-        <w:t>Component Functions</w:t>
-      </w:r>
-      <w:bookmarkEnd w:id="121"/>
-    </w:p>
-    <w:p>
-      <w:r>
-        <w:t>MongoDB is a NOSQL document database, natively scalable</w:t>
-      </w:r>
-      <w:r>
-        <w:t xml:space="preserve"> by multiplying the nodes running the software and replicating the data upon the nodes</w:t>
-      </w:r>
+        <w:rPr>
+          <w:i/>
+        </w:rPr>
+      </w:pPr>
+      <w:bookmarkStart w:id="122" w:name="_Toc498527018"/>
+      <w:r>
+        <w:t>Selected Product(s)</w:t>
+      </w:r>
+      <w:bookmarkEnd w:id="122"/>
     </w:p>
     <w:p>
       <w:pPr>
         <w:pStyle w:val="Titre3"/>
       </w:pPr>
-      <w:bookmarkStart w:id="122" w:name="_Toc498527017"/>
-      <w:r>
-        <w:t>Technical Considerations</w:t>
-      </w:r>
-      <w:bookmarkEnd w:id="122"/>
-    </w:p>
-    <w:p/>
+      <w:bookmarkStart w:id="123" w:name="_Toc498527019"/>
+      <w:r>
+        <w:t>Selection Rationale</w:t>
+      </w:r>
+      <w:bookmarkEnd w:id="123"/>
+    </w:p>
+    <w:p>
+      <w:r>
+        <w:t xml:space="preserve">Choice </w:t>
+      </w:r>
+      <w:r>
+        <w:t xml:space="preserve">as database engine </w:t>
+      </w:r>
+      <w:r>
+        <w:t xml:space="preserve">for several components proposed in </w:t>
+      </w:r>
+      <w:proofErr w:type="spellStart"/>
+      <w:r>
+        <w:t>Fiware</w:t>
+      </w:r>
+      <w:proofErr w:type="spellEnd"/>
+      <w:r>
+        <w:t>.</w:t>
+      </w:r>
+    </w:p>
+    <w:p>
+      <w:r>
+        <w:t>A very popular scalable open source document oriented NoSQL database</w:t>
+      </w:r>
+    </w:p>
     <w:p>
       <w:pPr>
         <w:pStyle w:val="Titre3"/>
-        <w:rPr>
-          <w:i/>
-        </w:rPr>
-      </w:pPr>
-      <w:bookmarkStart w:id="123" w:name="_Toc498527018"/>
-      <w:r>
-        <w:t>Selected Product(s)</w:t>
-      </w:r>
-      <w:bookmarkEnd w:id="123"/>
-    </w:p>
-    <w:p>
-      <w:pPr>
-        <w:pStyle w:val="Titre3"/>
-      </w:pPr>
-      <w:bookmarkStart w:id="124" w:name="_Toc498527019"/>
-      <w:r>
-        <w:t>Selection Rationale</w:t>
+      </w:pPr>
+      <w:bookmarkStart w:id="124" w:name="_Toc498527020"/>
+      <w:r>
+        <w:t>Architecture Risks</w:t>
       </w:r>
       <w:bookmarkEnd w:id="124"/>
     </w:p>
     <w:p>
       <w:r>
-        <w:t xml:space="preserve">Choice </w:t>
-      </w:r>
-      <w:r>
-        <w:t xml:space="preserve">as database engine </w:t>
-      </w:r>
-      <w:r>
-        <w:t xml:space="preserve">for several components proposed in </w:t>
+        <w:t xml:space="preserve">Even built from origin to scale, and fault tolerant, MongoDB is not optimized for analytics, that uses cross data queries, </w:t>
+      </w:r>
+    </w:p>
+    <w:p>
+      <w:r>
+        <w:t xml:space="preserve">While </w:t>
       </w:r>
       <w:proofErr w:type="spellStart"/>
       <w:r>
+        <w:t>sharding</w:t>
+      </w:r>
+      <w:proofErr w:type="spellEnd"/>
+      <w:r>
+        <w:t xml:space="preserve"> is intrinsic to MongoDB, it is not implemented at data storage level</w:t>
+      </w:r>
+      <w:r>
+        <w:t>.</w:t>
+      </w:r>
+      <w:bookmarkStart w:id="125" w:name="_GoBack"/>
+      <w:bookmarkEnd w:id="125"/>
+    </w:p>
+    <w:p>
+      <w:r>
+        <w:t>For this reason</w:t>
+      </w:r>
+      <w:r>
+        <w:t>,</w:t>
+      </w:r>
+      <w:r>
+        <w:t xml:space="preserve"> the usage of MongoDB in data history management, is limited to short term history in </w:t>
+      </w:r>
+      <w:proofErr w:type="spellStart"/>
+      <w:r>
         <w:t>Fiware</w:t>
       </w:r>
       <w:proofErr w:type="spellEnd"/>
       <w:r>
-        <w:t>.</w:t>
-      </w:r>
-    </w:p>
-    <w:p>
-      <w:r>
-        <w:t>A very popular scalable open source document oriented NoSQL database</w:t>
-      </w:r>
-    </w:p>
-    <w:p>
-      <w:pPr>
-        <w:pStyle w:val="Titre3"/>
-      </w:pPr>
-      <w:bookmarkStart w:id="125" w:name="_Toc498527020"/>
-      <w:r>
-        <w:t>Architecture Risks</w:t>
-      </w:r>
-      <w:bookmarkEnd w:id="125"/>
-    </w:p>
-    <w:p>
-      <w:r>
-        <w:t>When number of documents became large, and structure complexify, MongoDB engine can show some limits</w:t>
-      </w:r>
-      <w:r>
-        <w:t xml:space="preserve">, notably read performance degrades with large </w:t>
-      </w:r>
-      <w:r>
-        <w:t xml:space="preserve">number of </w:t>
-      </w:r>
-      <w:r>
-        <w:t>comple</w:t>
-      </w:r>
-      <w:r>
-        <w:t>x documents.</w:t>
-      </w:r>
-    </w:p>
-    <w:p>
-      <w:r>
-        <w:t>For this reason</w:t>
-      </w:r>
-      <w:r>
-        <w:t>,</w:t>
-      </w:r>
-      <w:r>
-        <w:t xml:space="preserve"> the usage of MongoDB in data history management, is limited to short term history in </w:t>
+        <w:t xml:space="preserve"> architecture.</w:t>
+      </w:r>
+    </w:p>
+    <w:p>
+      <w:r>
+        <w:t>It is to note that</w:t>
+      </w:r>
+      <w:r>
+        <w:t xml:space="preserve"> using a solution based on PostgreSQL, like Stampede for Mongo slaves, </w:t>
+      </w:r>
+      <w:r>
+        <w:t xml:space="preserve">that </w:t>
+      </w:r>
+      <w:r>
+        <w:t>could be mapped to the glob</w:t>
+      </w:r>
+      <w:r>
+        <w:t>al PostgreSQL/</w:t>
       </w:r>
       <w:proofErr w:type="spellStart"/>
       <w:r>
-        <w:t>Fiware</w:t>
+        <w:t>Citus</w:t>
       </w:r>
       <w:proofErr w:type="spellEnd"/>
       <w:r>
-        <w:t xml:space="preserve"> architecture.</w:t>
-      </w:r>
-    </w:p>
-    <w:p>
-      <w:r>
-        <w:t xml:space="preserve">For long term history storage </w:t>
+        <w:t xml:space="preserve"> </w:t>
+      </w:r>
+      <w:r>
+        <w:t>cluster</w:t>
+      </w:r>
+      <w:r>
+        <w:t xml:space="preserve"> (</w:t>
       </w:r>
       <w:proofErr w:type="spellStart"/>
       <w:r>
-        <w:t>Fiware</w:t>
+        <w:fldChar w:fldCharType="begin"/>
+      </w:r>
+      <w:r>
+        <w:instrText xml:space="preserve"> HYPERLINK "https://citusdata.github.io/cstore_fdw/" </w:instrText>
+      </w:r>
+      <w:r>
+        <w:fldChar w:fldCharType="separate"/>
+      </w:r>
+      <w:r>
+        <w:rPr>
+          <w:rStyle w:val="Lienhypertexte"/>
+        </w:rPr>
+        <w:t>cstore_fdw</w:t>
       </w:r>
       <w:proofErr w:type="spellEnd"/>
       <w:r>
-        <w:t xml:space="preserve"> advice an Hadoop as a service platform.</w:t>
-      </w:r>
-    </w:p>
-    <w:p>
-      <w:r>
-        <w:t>Anyway</w:t>
-      </w:r>
-      <w:r>
-        <w:t>,</w:t>
-      </w:r>
-      <w:r>
-        <w:t xml:space="preserve"> by using a solution based on PostgreSQL, like Stampede for Mongo slaves, </w:t>
-      </w:r>
-      <w:r>
-        <w:t xml:space="preserve">that </w:t>
-      </w:r>
-      <w:r>
-        <w:t>could be mapped to a final PostgreSQL/</w:t>
-      </w:r>
-      <w:proofErr w:type="spellStart"/>
-      <w:r>
-        <w:t>Citus</w:t>
-      </w:r>
-      <w:proofErr w:type="spellEnd"/>
+        <w:fldChar w:fldCharType="end"/>
+      </w:r>
+      <w:r>
+        <w:t>)</w:t>
+      </w:r>
+      <w:r>
+        <w:t>, high performance can be achieved on dat</w:t>
+      </w:r>
+      <w:r>
+        <w:t>a reading and writing, while keeping</w:t>
+      </w:r>
+      <w:r>
+        <w:t xml:space="preserve"> long term history</w:t>
+      </w:r>
+      <w:r>
+        <w:t xml:space="preserve">, </w:t>
+      </w:r>
+    </w:p>
+    <w:p>
+      <w:proofErr w:type="gramStart"/>
+      <w:r>
+        <w:t>so</w:t>
+      </w:r>
+      <w:proofErr w:type="gramEnd"/>
       <w:r>
         <w:t xml:space="preserve"> </w:t>
-      </w:r>
-      <w:r>
-        <w:t>cluster, high performance can be achieved on data reading and writing, even with long term history.</w:t>
-      </w:r>
-    </w:p>
-    <w:p>
-      <w:r>
-        <w:t>In addition</w:t>
-      </w:r>
-      <w:r>
-        <w:t>, it could</w:t>
-      </w:r>
-      <w:r>
-        <w:t xml:space="preserve"> be simpler </w:t>
-      </w:r>
-      <w:r>
-        <w:t>t</w:t>
-      </w:r>
-      <w:r>
-        <w:t xml:space="preserve">o manage than an Hadoop environment, </w:t>
-      </w:r>
-      <w:r>
-        <w:t xml:space="preserve">so </w:t>
       </w:r>
       <w:r>
         <w:t>this is a solution to consider.</w:t>
@@ -26544,11 +26556,31 @@
       <w:bookmarkEnd w:id="128"/>
     </w:p>
     <w:p>
-      <w:r>
-        <w:t>Probably the open source database that</w:t>
-      </w:r>
-      <w:r>
-        <w:t xml:space="preserve"> is the closest to Oracle in term of performance in traditional transaction based SQL applications, this at no cost.</w:t>
+      <w:pPr>
+        <w:pStyle w:val="Titre3"/>
+        <w:rPr>
+          <w:i/>
+        </w:rPr>
+      </w:pPr>
+      <w:bookmarkStart w:id="129" w:name="_Toc498527024"/>
+      <w:r>
+        <w:t>Selected Product(s)</w:t>
+      </w:r>
+      <w:bookmarkEnd w:id="129"/>
+    </w:p>
+    <w:p>
+      <w:pPr>
+        <w:pStyle w:val="Titre3"/>
+      </w:pPr>
+      <w:bookmarkStart w:id="130" w:name="_Toc498527025"/>
+      <w:r>
+        <w:t>Selection Rationale</w:t>
+      </w:r>
+      <w:bookmarkEnd w:id="130"/>
+    </w:p>
+    <w:p>
+      <w:r>
+        <w:t>Probably the open source database that is the closest to Oracle in term of performance in traditional transaction based SQL applications, this at no cost.</w:t>
       </w:r>
     </w:p>
     <w:p>
@@ -26574,13 +26606,7 @@
       </w:r>
       <w:proofErr w:type="spellEnd"/>
       <w:r>
-        <w:t>, wit</w:t>
-      </w:r>
-      <w:r>
-        <w:t>h</w:t>
-      </w:r>
-      <w:r>
-        <w:t xml:space="preserve"> </w:t>
+        <w:t xml:space="preserve">, with </w:t>
       </w:r>
       <w:proofErr w:type="spellStart"/>
       <w:r>
@@ -26588,64 +26614,34 @@
       </w:r>
       <w:proofErr w:type="spellEnd"/>
       <w:r>
-        <w:t xml:space="preserve">, well known and </w:t>
-      </w:r>
-      <w:r>
-        <w:t>very popular</w:t>
-      </w:r>
-      <w:r>
-        <w:t xml:space="preserve"> in the world of GIS</w:t>
-      </w:r>
-      <w:r>
-        <w:t>.</w:t>
-      </w:r>
-    </w:p>
+        <w:t>, well known and very popular in the world of GIS.</w:t>
+      </w:r>
+    </w:p>
+    <w:p/>
     <w:p>
       <w:pPr>
         <w:pStyle w:val="Titre3"/>
-        <w:rPr>
-          <w:i/>
-        </w:rPr>
-      </w:pPr>
-      <w:bookmarkStart w:id="129" w:name="_Toc498527024"/>
-      <w:r>
-        <w:t>Selected Product(s)</w:t>
-      </w:r>
-      <w:bookmarkEnd w:id="129"/>
-    </w:p>
-    <w:p>
-      <w:pPr>
-        <w:pStyle w:val="Titre3"/>
-      </w:pPr>
-      <w:bookmarkStart w:id="130" w:name="_Toc498527025"/>
-      <w:r>
-        <w:t>Selection Rationale</w:t>
-      </w:r>
-      <w:bookmarkEnd w:id="130"/>
-    </w:p>
-    <w:p>
-      <w:r>
-        <w:t xml:space="preserve">Probably the open source database </w:t>
-      </w:r>
-      <w:proofErr w:type="spellStart"/>
-      <w:r>
-        <w:t>tah</w:t>
-      </w:r>
-      <w:proofErr w:type="spellEnd"/>
-    </w:p>
-    <w:p/>
-    <w:p>
-      <w:pPr>
-        <w:pStyle w:val="Titre3"/>
-        <w:rPr>
-          <w:i/>
-        </w:rPr>
       </w:pPr>
       <w:bookmarkStart w:id="131" w:name="_Toc498527026"/>
       <w:r>
         <w:t>Architecture Risks</w:t>
       </w:r>
       <w:bookmarkEnd w:id="131"/>
+    </w:p>
+    <w:p>
+      <w:r>
+        <w:t>As the cluster which provides PostgreSQL services for all the platform, it’s a critical component.</w:t>
+      </w:r>
+    </w:p>
+    <w:p>
+      <w:r>
+        <w:t>To achieve best reliability and availability, the cluster should be deployed over the 3 MNCA data centers.</w:t>
+      </w:r>
+    </w:p>
+    <w:p>
+      <w:r>
+        <w:t xml:space="preserve">While not used most of the time, the nodes of the third data center should remain workers in the </w:t>
+      </w:r>
     </w:p>
     <w:p/>
     <w:p>
@@ -28448,7 +28444,7 @@
                 <w:rFonts w:ascii="Arial Narrow" w:hAnsi="Arial Narrow"/>
                 <w:noProof/>
               </w:rPr>
-              <w:t>8</w:t>
+              <w:t>31</w:t>
             </w:r>
             <w:r>
               <w:rPr>
@@ -33634,6 +33630,7 @@
   <w:style w:type="character" w:default="1" w:styleId="Policepardfaut">
     <w:name w:val="Default Paragraph Font"/>
     <w:uiPriority w:val="1"/>
+    <w:semiHidden/>
     <w:unhideWhenUsed/>
   </w:style>
   <w:style w:type="table" w:default="1" w:styleId="TableauNormal">
@@ -34421,7 +34418,7 @@
     <w:charset w:val="00"/>
     <w:family w:val="roman"/>
     <w:pitch w:val="variable"/>
-    <w:sig w:usb0="E0002AFF" w:usb1="C0007843" w:usb2="00000009" w:usb3="00000000" w:csb0="000001FF" w:csb1="00000000"/>
+    <w:sig w:usb0="E0002EFF" w:usb1="C0007843" w:usb2="00000009" w:usb3="00000000" w:csb0="000001FF" w:csb1="00000000"/>
   </w:font>
   <w:font w:name="Courier New">
     <w:panose1 w:val="02070309020205020404"/>
@@ -34456,7 +34453,7 @@
     <w:charset w:val="00"/>
     <w:family w:val="swiss"/>
     <w:pitch w:val="variable"/>
-    <w:sig w:usb0="A00002EF" w:usb1="4000207B" w:usb2="00000000" w:usb3="00000000" w:csb0="0000009F" w:csb1="00000000"/>
+    <w:sig w:usb0="A00002EF" w:usb1="4000207B" w:usb2="00000000" w:usb3="00000000" w:csb0="0000019F" w:csb1="00000000"/>
   </w:font>
   <w:font w:name="Tahoma">
     <w:panose1 w:val="020B0604030504040204"/>
@@ -34517,6 +34514,7 @@
     <w:rsid w:val="000953E5"/>
     <w:rsid w:val="00130EA3"/>
     <w:rsid w:val="002957B0"/>
+    <w:rsid w:val="002D1658"/>
     <w:rsid w:val="00557654"/>
     <w:rsid w:val="007601D3"/>
     <w:rsid w:val="00A6211A"/>

</xml_diff>